<commit_message>
Update obligation document to replace static user details with placeholders for dynamic content, enhancing flexibility for future updates.
</commit_message>
<xml_diff>
--- a/public/obligation.docx
+++ b/public/obligation.docx
@@ -162,8 +162,8 @@
         <mc:AlternateContent>
           <mc:Choice Requires="wps">
             <w:drawing>
-              <wp:inline distT="0" distB="0" distL="0" distR="0" wp14:anchorId="4FAD1335" wp14:editId="37006158">
-                <wp:extent cx="2543810" cy="930303"/>
+              <wp:inline distT="0" distB="0" distL="0" distR="0" wp14:anchorId="4FAD1335" wp14:editId="3D68DBC0">
+                <wp:extent cx="2501661" cy="930303"/>
                 <wp:effectExtent l="0" t="0" r="0" b="0"/>
                 <wp:docPr id="2" name="Textbox 2"/>
                 <wp:cNvGraphicFramePr>
@@ -178,7 +178,7 @@
                       <wps:spPr>
                         <a:xfrm>
                           <a:off x="0" y="0"/>
-                          <a:ext cx="2543810" cy="930303"/>
+                          <a:ext cx="2501661" cy="930303"/>
                         </a:xfrm>
                         <a:prstGeom prst="rect">
                           <a:avLst/>
@@ -708,7 +708,7 @@
                 <v:stroke joinstyle="miter"/>
                 <v:path gradientshapeok="t" o:connecttype="rect"/>
               </v:shapetype>
-              <v:shape id="Textbox 2" o:spid="_x0000_s1026" type="#_x0000_t202" style="width:200.3pt;height:73.25pt;visibility:visible;mso-wrap-style:square;mso-left-percent:-10001;mso-top-percent:-10001;mso-position-horizontal:absolute;mso-position-horizontal-relative:char;mso-position-vertical:absolute;mso-position-vertical-relative:line;mso-left-percent:-10001;mso-top-percent:-10001;v-text-anchor:top" o:gfxdata="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" filled="f" stroked="f">
+              <v:shape id="Textbox 2" o:spid="_x0000_s1026" type="#_x0000_t202" style="width:197pt;height:73.25pt;visibility:visible;mso-wrap-style:square;mso-left-percent:-10001;mso-top-percent:-10001;mso-position-horizontal:absolute;mso-position-horizontal-relative:char;mso-position-vertical:absolute;mso-position-vertical-relative:line;mso-left-percent:-10001;mso-top-percent:-10001;v-text-anchor:top" o:gfxdata="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" filled="f" stroked="f">
                 <v:textbox inset="0,0,0,0">
                   <w:txbxContent>
                     <w:tbl>
@@ -1383,13 +1383,19 @@
         <w:spacing w:before="97"/>
         <w:ind w:left="119"/>
         <w:rPr>
-          <w:color w:val="000000" w:themeColor="text1"/>
+          <w:rFonts w:ascii="Tahoma" w:hAnsi="Tahoma" w:cs="Tahoma"/>
+          <w:color w:val="000000" w:themeColor="text1"/>
+          <w:sz w:val="18"/>
+          <w:szCs w:val="18"/>
         </w:rPr>
       </w:pPr>
       <w:r>
         <w:rPr>
+          <w:rFonts w:ascii="Tahoma" w:hAnsi="Tahoma" w:cs="Tahoma"/>
           <w:color w:val="000000" w:themeColor="text1"/>
           <w:spacing w:val="-2"/>
+          <w:sz w:val="18"/>
+          <w:szCs w:val="18"/>
         </w:rPr>
         <w:t>MEMORANDUM</w:t>
       </w:r>
@@ -1398,8 +1404,10 @@
       <w:pPr>
         <w:pStyle w:val="BodyText"/>
         <w:rPr>
-          <w:color w:val="000000" w:themeColor="text1"/>
-          <w:sz w:val="18"/>
+          <w:rFonts w:ascii="Tahoma" w:hAnsi="Tahoma" w:cs="Tahoma"/>
+          <w:color w:val="000000" w:themeColor="text1"/>
+          <w:sz w:val="18"/>
+          <w:szCs w:val="18"/>
         </w:rPr>
       </w:pPr>
     </w:p>
@@ -1408,8 +1416,10 @@
         <w:pStyle w:val="BodyText"/>
         <w:spacing w:before="1"/>
         <w:rPr>
-          <w:color w:val="000000" w:themeColor="text1"/>
-          <w:sz w:val="23"/>
+          <w:rFonts w:ascii="Tahoma" w:hAnsi="Tahoma" w:cs="Tahoma"/>
+          <w:color w:val="000000" w:themeColor="text1"/>
+          <w:sz w:val="18"/>
+          <w:szCs w:val="18"/>
         </w:rPr>
       </w:pPr>
     </w:p>
@@ -1418,13 +1428,19 @@
         <w:pStyle w:val="BodyText"/>
         <w:ind w:left="119"/>
         <w:rPr>
-          <w:color w:val="000000" w:themeColor="text1"/>
+          <w:rFonts w:ascii="Tahoma" w:hAnsi="Tahoma" w:cs="Tahoma"/>
+          <w:color w:val="000000" w:themeColor="text1"/>
+          <w:sz w:val="18"/>
+          <w:szCs w:val="18"/>
         </w:rPr>
       </w:pPr>
       <w:r>
         <w:rPr>
+          <w:rFonts w:ascii="Tahoma" w:hAnsi="Tahoma" w:cs="Tahoma"/>
           <w:noProof/>
           <w:color w:val="000000" w:themeColor="text1"/>
+          <w:sz w:val="18"/>
+          <w:szCs w:val="18"/>
         </w:rPr>
         <mc:AlternateContent>
           <mc:Choice Requires="wps">
@@ -1769,8 +1785,11 @@
       </w:r>
       <w:r>
         <w:rPr>
+          <w:rFonts w:ascii="Tahoma" w:hAnsi="Tahoma" w:cs="Tahoma"/>
           <w:color w:val="000000" w:themeColor="text1"/>
           <w:spacing w:val="-5"/>
+          <w:sz w:val="18"/>
+          <w:szCs w:val="18"/>
         </w:rPr>
         <w:t>FOR</w:t>
       </w:r>
@@ -1779,8 +1798,10 @@
       <w:pPr>
         <w:pStyle w:val="BodyText"/>
         <w:rPr>
-          <w:color w:val="000000" w:themeColor="text1"/>
-          <w:sz w:val="18"/>
+          <w:rFonts w:ascii="Tahoma" w:hAnsi="Tahoma" w:cs="Tahoma"/>
+          <w:color w:val="000000" w:themeColor="text1"/>
+          <w:sz w:val="18"/>
+          <w:szCs w:val="18"/>
         </w:rPr>
       </w:pPr>
     </w:p>
@@ -1788,8 +1809,10 @@
       <w:pPr>
         <w:pStyle w:val="BodyText"/>
         <w:rPr>
-          <w:color w:val="000000" w:themeColor="text1"/>
-          <w:sz w:val="18"/>
+          <w:rFonts w:ascii="Tahoma" w:hAnsi="Tahoma" w:cs="Tahoma"/>
+          <w:color w:val="000000" w:themeColor="text1"/>
+          <w:sz w:val="18"/>
+          <w:szCs w:val="18"/>
         </w:rPr>
       </w:pPr>
     </w:p>
@@ -1798,8 +1821,10 @@
         <w:pStyle w:val="BodyText"/>
         <w:spacing w:before="6"/>
         <w:rPr>
-          <w:color w:val="000000" w:themeColor="text1"/>
-          <w:sz w:val="25"/>
+          <w:rFonts w:ascii="Tahoma" w:hAnsi="Tahoma" w:cs="Tahoma"/>
+          <w:color w:val="000000" w:themeColor="text1"/>
+          <w:sz w:val="18"/>
+          <w:szCs w:val="18"/>
         </w:rPr>
       </w:pPr>
     </w:p>
@@ -1808,13 +1833,19 @@
         <w:pStyle w:val="BodyText"/>
         <w:ind w:left="119"/>
         <w:rPr>
-          <w:color w:val="000000" w:themeColor="text1"/>
+          <w:rFonts w:ascii="Tahoma" w:hAnsi="Tahoma" w:cs="Tahoma"/>
+          <w:color w:val="000000" w:themeColor="text1"/>
+          <w:sz w:val="18"/>
+          <w:szCs w:val="18"/>
         </w:rPr>
       </w:pPr>
       <w:r>
         <w:rPr>
+          <w:rFonts w:ascii="Tahoma" w:hAnsi="Tahoma" w:cs="Tahoma"/>
           <w:noProof/>
           <w:color w:val="000000" w:themeColor="text1"/>
+          <w:sz w:val="18"/>
+          <w:szCs w:val="18"/>
         </w:rPr>
         <mc:AlternateContent>
           <mc:Choice Requires="wps">
@@ -2431,8 +2462,11 @@
       </w:r>
       <w:r>
         <w:rPr>
+          <w:rFonts w:ascii="Tahoma" w:hAnsi="Tahoma" w:cs="Tahoma"/>
           <w:color w:val="000000" w:themeColor="text1"/>
           <w:spacing w:val="-2"/>
+          <w:sz w:val="18"/>
+          <w:szCs w:val="18"/>
         </w:rPr>
         <w:t>SUBJECT</w:t>
       </w:r>
@@ -2441,8 +2475,10 @@
       <w:pPr>
         <w:pStyle w:val="BodyText"/>
         <w:rPr>
-          <w:color w:val="000000" w:themeColor="text1"/>
-          <w:sz w:val="18"/>
+          <w:rFonts w:ascii="Tahoma" w:hAnsi="Tahoma" w:cs="Tahoma"/>
+          <w:color w:val="000000" w:themeColor="text1"/>
+          <w:sz w:val="18"/>
+          <w:szCs w:val="18"/>
         </w:rPr>
       </w:pPr>
     </w:p>
@@ -2451,8 +2487,10 @@
         <w:pStyle w:val="BodyText"/>
         <w:spacing w:before="3"/>
         <w:rPr>
-          <w:color w:val="000000" w:themeColor="text1"/>
-          <w:sz w:val="24"/>
+          <w:rFonts w:ascii="Tahoma" w:hAnsi="Tahoma" w:cs="Tahoma"/>
+          <w:color w:val="000000" w:themeColor="text1"/>
+          <w:sz w:val="18"/>
+          <w:szCs w:val="18"/>
         </w:rPr>
       </w:pPr>
     </w:p>
@@ -2462,13 +2500,19 @@
         <w:spacing w:line="568" w:lineRule="auto"/>
         <w:ind w:left="119" w:right="9290"/>
         <w:rPr>
-          <w:color w:val="000000" w:themeColor="text1"/>
+          <w:rFonts w:ascii="Tahoma" w:hAnsi="Tahoma" w:cs="Tahoma"/>
+          <w:color w:val="000000" w:themeColor="text1"/>
+          <w:sz w:val="18"/>
+          <w:szCs w:val="18"/>
         </w:rPr>
       </w:pPr>
       <w:r>
         <w:rPr>
+          <w:rFonts w:ascii="Tahoma" w:hAnsi="Tahoma" w:cs="Tahoma"/>
           <w:noProof/>
           <w:color w:val="000000" w:themeColor="text1"/>
+          <w:sz w:val="18"/>
+          <w:szCs w:val="18"/>
         </w:rPr>
         <mc:AlternateContent>
           <mc:Choice Requires="wps">
@@ -3031,15 +3075,21 @@
       </w:r>
       <w:r>
         <w:rPr>
+          <w:rFonts w:ascii="Tahoma" w:hAnsi="Tahoma" w:cs="Tahoma"/>
           <w:color w:val="000000" w:themeColor="text1"/>
           <w:spacing w:val="-4"/>
+          <w:sz w:val="18"/>
+          <w:szCs w:val="18"/>
         </w:rPr>
         <w:t xml:space="preserve">FUND </w:t>
       </w:r>
       <w:r>
         <w:rPr>
+          <w:rFonts w:ascii="Tahoma" w:hAnsi="Tahoma" w:cs="Tahoma"/>
           <w:color w:val="000000" w:themeColor="text1"/>
           <w:spacing w:val="-2"/>
+          <w:sz w:val="18"/>
+          <w:szCs w:val="18"/>
         </w:rPr>
         <w:t>AMOUNT</w:t>
       </w:r>
@@ -3048,8 +3098,10 @@
       <w:pPr>
         <w:pStyle w:val="BodyText"/>
         <w:rPr>
-          <w:color w:val="000000" w:themeColor="text1"/>
-          <w:sz w:val="18"/>
+          <w:rFonts w:ascii="Tahoma" w:hAnsi="Tahoma" w:cs="Tahoma"/>
+          <w:color w:val="000000" w:themeColor="text1"/>
+          <w:sz w:val="18"/>
+          <w:szCs w:val="18"/>
         </w:rPr>
       </w:pPr>
     </w:p>
@@ -3058,8 +3110,10 @@
         <w:pStyle w:val="BodyText"/>
         <w:spacing w:before="2"/>
         <w:rPr>
-          <w:color w:val="000000" w:themeColor="text1"/>
-          <w:sz w:val="21"/>
+          <w:rFonts w:ascii="Tahoma" w:hAnsi="Tahoma" w:cs="Tahoma"/>
+          <w:color w:val="000000" w:themeColor="text1"/>
+          <w:sz w:val="18"/>
+          <w:szCs w:val="18"/>
         </w:rPr>
       </w:pPr>
     </w:p>
@@ -3068,13 +3122,19 @@
         <w:pStyle w:val="BodyText"/>
         <w:ind w:left="119"/>
         <w:rPr>
-          <w:color w:val="000000" w:themeColor="text1"/>
+          <w:rFonts w:ascii="Tahoma" w:hAnsi="Tahoma" w:cs="Tahoma"/>
+          <w:color w:val="000000" w:themeColor="text1"/>
+          <w:sz w:val="18"/>
+          <w:szCs w:val="18"/>
         </w:rPr>
       </w:pPr>
       <w:r>
         <w:rPr>
+          <w:rFonts w:ascii="Tahoma" w:hAnsi="Tahoma" w:cs="Tahoma"/>
           <w:noProof/>
           <w:color w:val="000000" w:themeColor="text1"/>
+          <w:sz w:val="18"/>
+          <w:szCs w:val="18"/>
         </w:rPr>
         <mc:AlternateContent>
           <mc:Choice Requires="wps">
@@ -3467,8 +3527,11 @@
       </w:r>
       <w:r>
         <w:rPr>
+          <w:rFonts w:ascii="Tahoma" w:hAnsi="Tahoma" w:cs="Tahoma"/>
           <w:color w:val="000000" w:themeColor="text1"/>
           <w:spacing w:val="-4"/>
+          <w:sz w:val="18"/>
+          <w:szCs w:val="18"/>
         </w:rPr>
         <w:t>PAYEE</w:t>
       </w:r>
@@ -3477,8 +3540,10 @@
       <w:pPr>
         <w:pStyle w:val="BodyText"/>
         <w:rPr>
-          <w:color w:val="000000" w:themeColor="text1"/>
-          <w:sz w:val="18"/>
+          <w:rFonts w:ascii="Tahoma" w:hAnsi="Tahoma" w:cs="Tahoma"/>
+          <w:color w:val="000000" w:themeColor="text1"/>
+          <w:sz w:val="18"/>
+          <w:szCs w:val="18"/>
         </w:rPr>
       </w:pPr>
     </w:p>
@@ -3487,8 +3552,10 @@
         <w:pStyle w:val="BodyText"/>
         <w:spacing w:before="10"/>
         <w:rPr>
-          <w:color w:val="000000" w:themeColor="text1"/>
-          <w:sz w:val="23"/>
+          <w:rFonts w:ascii="Tahoma" w:hAnsi="Tahoma" w:cs="Tahoma"/>
+          <w:color w:val="000000" w:themeColor="text1"/>
+          <w:sz w:val="18"/>
+          <w:szCs w:val="18"/>
         </w:rPr>
       </w:pPr>
     </w:p>
@@ -3497,13 +3564,19 @@
         <w:pStyle w:val="BodyText"/>
         <w:ind w:left="119"/>
         <w:rPr>
-          <w:color w:val="000000" w:themeColor="text1"/>
+          <w:rFonts w:ascii="Tahoma" w:hAnsi="Tahoma" w:cs="Tahoma"/>
+          <w:color w:val="000000" w:themeColor="text1"/>
+          <w:sz w:val="18"/>
+          <w:szCs w:val="18"/>
         </w:rPr>
       </w:pPr>
       <w:r>
         <w:rPr>
+          <w:rFonts w:ascii="Tahoma" w:hAnsi="Tahoma" w:cs="Tahoma"/>
           <w:noProof/>
           <w:color w:val="000000" w:themeColor="text1"/>
+          <w:sz w:val="18"/>
+          <w:szCs w:val="18"/>
         </w:rPr>
         <mc:AlternateContent>
           <mc:Choice Requires="wps">
@@ -3738,21 +3811,30 @@
       </w:r>
       <w:r>
         <w:rPr>
-          <w:color w:val="000000" w:themeColor="text1"/>
+          <w:rFonts w:ascii="Tahoma" w:hAnsi="Tahoma" w:cs="Tahoma"/>
+          <w:color w:val="000000" w:themeColor="text1"/>
+          <w:sz w:val="18"/>
+          <w:szCs w:val="18"/>
         </w:rPr>
         <w:t>PAYEE</w:t>
       </w:r>
       <w:r>
         <w:rPr>
+          <w:rFonts w:ascii="Tahoma" w:hAnsi="Tahoma" w:cs="Tahoma"/>
           <w:color w:val="000000" w:themeColor="text1"/>
           <w:spacing w:val="-3"/>
+          <w:sz w:val="18"/>
+          <w:szCs w:val="18"/>
         </w:rPr>
         <w:t xml:space="preserve"> </w:t>
       </w:r>
       <w:r>
         <w:rPr>
+          <w:rFonts w:ascii="Tahoma" w:hAnsi="Tahoma" w:cs="Tahoma"/>
           <w:color w:val="000000" w:themeColor="text1"/>
           <w:spacing w:val="-2"/>
+          <w:sz w:val="18"/>
+          <w:szCs w:val="18"/>
         </w:rPr>
         <w:t>OFFICE/ADDRESS</w:t>
       </w:r>
@@ -3762,8 +3844,10 @@
         <w:pStyle w:val="BodyText"/>
         <w:spacing w:before="3"/>
         <w:rPr>
-          <w:color w:val="000000" w:themeColor="text1"/>
-          <w:sz w:val="14"/>
+          <w:rFonts w:ascii="Tahoma" w:hAnsi="Tahoma" w:cs="Tahoma"/>
+          <w:color w:val="000000" w:themeColor="text1"/>
+          <w:sz w:val="18"/>
+          <w:szCs w:val="18"/>
         </w:rPr>
       </w:pPr>
     </w:p>
@@ -3773,13 +3857,19 @@
         <w:spacing w:before="97"/>
         <w:ind w:left="119"/>
         <w:rPr>
-          <w:color w:val="000000" w:themeColor="text1"/>
+          <w:rFonts w:ascii="Tahoma" w:hAnsi="Tahoma" w:cs="Tahoma"/>
+          <w:color w:val="000000" w:themeColor="text1"/>
+          <w:sz w:val="18"/>
+          <w:szCs w:val="18"/>
         </w:rPr>
       </w:pPr>
       <w:r>
         <w:rPr>
+          <w:rFonts w:ascii="Tahoma" w:hAnsi="Tahoma" w:cs="Tahoma"/>
           <w:noProof/>
           <w:color w:val="000000" w:themeColor="text1"/>
+          <w:sz w:val="18"/>
+          <w:szCs w:val="18"/>
         </w:rPr>
         <mc:AlternateContent>
           <mc:Choice Requires="wps">
@@ -4250,8 +4340,11 @@
       </w:r>
       <w:r>
         <w:rPr>
+          <w:rFonts w:ascii="Tahoma" w:hAnsi="Tahoma" w:cs="Tahoma"/>
           <w:color w:val="000000" w:themeColor="text1"/>
           <w:spacing w:val="-2"/>
+          <w:sz w:val="18"/>
+          <w:szCs w:val="18"/>
         </w:rPr>
         <w:t>PARTICULARS</w:t>
       </w:r>
@@ -4260,8 +4353,10 @@
       <w:pPr>
         <w:pStyle w:val="BodyText"/>
         <w:rPr>
-          <w:color w:val="000000" w:themeColor="text1"/>
-          <w:sz w:val="18"/>
+          <w:rFonts w:ascii="Tahoma" w:hAnsi="Tahoma" w:cs="Tahoma"/>
+          <w:color w:val="000000" w:themeColor="text1"/>
+          <w:sz w:val="18"/>
+          <w:szCs w:val="18"/>
         </w:rPr>
       </w:pPr>
     </w:p>
@@ -4269,8 +4364,10 @@
       <w:pPr>
         <w:pStyle w:val="BodyText"/>
         <w:rPr>
-          <w:color w:val="000000" w:themeColor="text1"/>
-          <w:sz w:val="18"/>
+          <w:rFonts w:ascii="Tahoma" w:hAnsi="Tahoma" w:cs="Tahoma"/>
+          <w:color w:val="000000" w:themeColor="text1"/>
+          <w:sz w:val="18"/>
+          <w:szCs w:val="18"/>
         </w:rPr>
       </w:pPr>
     </w:p>
@@ -4278,8 +4375,10 @@
       <w:pPr>
         <w:pStyle w:val="BodyText"/>
         <w:rPr>
-          <w:color w:val="000000" w:themeColor="text1"/>
-          <w:sz w:val="18"/>
+          <w:rFonts w:ascii="Tahoma" w:hAnsi="Tahoma" w:cs="Tahoma"/>
+          <w:color w:val="000000" w:themeColor="text1"/>
+          <w:sz w:val="18"/>
+          <w:szCs w:val="18"/>
         </w:rPr>
       </w:pPr>
     </w:p>
@@ -4287,14 +4386,19 @@
       <w:pPr>
         <w:pStyle w:val="BodyText"/>
         <w:rPr>
-          <w:color w:val="000000" w:themeColor="text1"/>
-          <w:sz w:val="15"/>
+          <w:rFonts w:ascii="Tahoma" w:hAnsi="Tahoma" w:cs="Tahoma"/>
+          <w:color w:val="000000" w:themeColor="text1"/>
+          <w:sz w:val="18"/>
+          <w:szCs w:val="18"/>
         </w:rPr>
       </w:pPr>
       <w:r>
         <w:rPr>
+          <w:rFonts w:ascii="Tahoma" w:hAnsi="Tahoma" w:cs="Tahoma"/>
           <w:noProof/>
           <w:color w:val="000000" w:themeColor="text1"/>
+          <w:sz w:val="18"/>
+          <w:szCs w:val="18"/>
         </w:rPr>
         <mc:AlternateContent>
           <mc:Choice Requires="wps">
@@ -4428,14 +4532,19 @@
         <w:pStyle w:val="BodyText"/>
         <w:ind w:left="6016" w:right="3736"/>
         <w:rPr>
-          <w:color w:val="000000" w:themeColor="text1"/>
-          <w:sz w:val="16"/>
+          <w:rFonts w:ascii="Tahoma" w:hAnsi="Tahoma" w:cs="Tahoma"/>
+          <w:color w:val="000000" w:themeColor="text1"/>
+          <w:sz w:val="18"/>
+          <w:szCs w:val="18"/>
         </w:rPr>
       </w:pPr>
       <w:r>
         <w:rPr>
+          <w:rFonts w:ascii="Tahoma" w:hAnsi="Tahoma" w:cs="Tahoma"/>
           <w:noProof/>
           <w:color w:val="000000" w:themeColor="text1"/>
+          <w:sz w:val="18"/>
+          <w:szCs w:val="18"/>
         </w:rPr>
         <mc:AlternateContent>
           <mc:Choice Requires="wps">
@@ -4521,8 +4630,11 @@
       </w:r>
       <w:r>
         <w:rPr>
+          <w:rFonts w:ascii="Tahoma" w:hAnsi="Tahoma" w:cs="Tahoma"/>
           <w:noProof/>
           <w:color w:val="000000" w:themeColor="text1"/>
+          <w:sz w:val="18"/>
+          <w:szCs w:val="18"/>
         </w:rPr>
         <mc:AlternateContent>
           <mc:Choice Requires="wps">
@@ -4608,8 +4720,11 @@
       </w:r>
       <w:r>
         <w:rPr>
+          <w:rFonts w:ascii="Tahoma" w:hAnsi="Tahoma" w:cs="Tahoma"/>
           <w:noProof/>
           <w:color w:val="000000" w:themeColor="text1"/>
+          <w:sz w:val="18"/>
+          <w:szCs w:val="18"/>
         </w:rPr>
         <mc:AlternateContent>
           <mc:Choice Requires="wps">
@@ -4926,8 +5041,11 @@
       </w:r>
       <w:r>
         <w:rPr>
+          <w:rFonts w:ascii="Tahoma" w:hAnsi="Tahoma" w:cs="Tahoma"/>
           <w:noProof/>
           <w:color w:val="000000" w:themeColor="text1"/>
+          <w:sz w:val="18"/>
+          <w:szCs w:val="18"/>
         </w:rPr>
         <mc:AlternateContent>
           <mc:Choice Requires="wps">
@@ -5176,14 +5294,19 @@
         <w:pStyle w:val="BodyText"/>
         <w:spacing w:before="9"/>
         <w:rPr>
-          <w:color w:val="000000" w:themeColor="text1"/>
-          <w:sz w:val="16"/>
+          <w:rFonts w:ascii="Tahoma" w:hAnsi="Tahoma" w:cs="Tahoma"/>
+          <w:color w:val="000000" w:themeColor="text1"/>
+          <w:sz w:val="18"/>
+          <w:szCs w:val="18"/>
         </w:rPr>
       </w:pPr>
       <w:r>
         <w:rPr>
+          <w:rFonts w:ascii="Tahoma" w:hAnsi="Tahoma" w:cs="Tahoma"/>
           <w:noProof/>
           <w:color w:val="000000" w:themeColor="text1"/>
+          <w:sz w:val="18"/>
+          <w:szCs w:val="18"/>
         </w:rPr>
         <mc:AlternateContent>
           <mc:Choice Requires="wps">
@@ -5281,8 +5404,11 @@
       </w:r>
       <w:r>
         <w:rPr>
+          <w:rFonts w:ascii="Tahoma" w:hAnsi="Tahoma" w:cs="Tahoma"/>
           <w:noProof/>
           <w:color w:val="000000" w:themeColor="text1"/>
+          <w:sz w:val="18"/>
+          <w:szCs w:val="18"/>
         </w:rPr>
         <mc:AlternateContent>
           <mc:Choice Requires="wps">
@@ -5368,8 +5494,11 @@
       </w:r>
       <w:r>
         <w:rPr>
+          <w:rFonts w:ascii="Tahoma" w:hAnsi="Tahoma" w:cs="Tahoma"/>
           <w:noProof/>
           <w:color w:val="000000" w:themeColor="text1"/>
+          <w:sz w:val="18"/>
+          <w:szCs w:val="18"/>
         </w:rPr>
         <mc:AlternateContent>
           <mc:Choice Requires="wps">
@@ -5638,8 +5767,10 @@
         <w:pStyle w:val="BodyText"/>
         <w:spacing w:before="5"/>
         <w:rPr>
-          <w:color w:val="000000" w:themeColor="text1"/>
-          <w:sz w:val="26"/>
+          <w:rFonts w:ascii="Tahoma" w:hAnsi="Tahoma" w:cs="Tahoma"/>
+          <w:color w:val="000000" w:themeColor="text1"/>
+          <w:sz w:val="18"/>
+          <w:szCs w:val="18"/>
         </w:rPr>
       </w:pPr>
     </w:p>
@@ -5652,55 +5783,79 @@
         <w:spacing w:before="97"/>
         <w:ind w:left="119"/>
         <w:rPr>
-          <w:color w:val="000000" w:themeColor="text1"/>
+          <w:rFonts w:ascii="Tahoma" w:hAnsi="Tahoma" w:cs="Tahoma"/>
+          <w:color w:val="000000" w:themeColor="text1"/>
+          <w:sz w:val="18"/>
+          <w:szCs w:val="18"/>
         </w:rPr>
       </w:pPr>
       <w:r>
         <w:rPr>
-          <w:color w:val="000000" w:themeColor="text1"/>
+          <w:rFonts w:ascii="Tahoma" w:hAnsi="Tahoma" w:cs="Tahoma"/>
+          <w:color w:val="000000" w:themeColor="text1"/>
+          <w:sz w:val="18"/>
+          <w:szCs w:val="18"/>
         </w:rPr>
         <w:t>SARO/SUB-ALLOTMENT</w:t>
       </w:r>
       <w:r>
         <w:rPr>
+          <w:rFonts w:ascii="Tahoma" w:hAnsi="Tahoma" w:cs="Tahoma"/>
           <w:color w:val="000000" w:themeColor="text1"/>
           <w:spacing w:val="6"/>
+          <w:sz w:val="18"/>
+          <w:szCs w:val="18"/>
         </w:rPr>
         <w:t xml:space="preserve"> </w:t>
       </w:r>
       <w:r>
         <w:rPr>
+          <w:rFonts w:ascii="Tahoma" w:hAnsi="Tahoma" w:cs="Tahoma"/>
           <w:color w:val="000000" w:themeColor="text1"/>
           <w:spacing w:val="-4"/>
+          <w:sz w:val="18"/>
+          <w:szCs w:val="18"/>
         </w:rPr>
         <w:t>NO.;</w:t>
       </w:r>
       <w:r>
         <w:rPr>
-          <w:color w:val="000000" w:themeColor="text1"/>
+          <w:rFonts w:ascii="Tahoma" w:hAnsi="Tahoma" w:cs="Tahoma"/>
+          <w:color w:val="000000" w:themeColor="text1"/>
+          <w:sz w:val="18"/>
+          <w:szCs w:val="18"/>
         </w:rPr>
         <w:tab/>
       </w:r>
       <w:r>
         <w:rPr>
+          <w:rFonts w:ascii="Tahoma" w:hAnsi="Tahoma" w:cs="Tahoma"/>
           <w:color w:val="000000" w:themeColor="text1"/>
           <w:spacing w:val="-2"/>
+          <w:sz w:val="18"/>
+          <w:szCs w:val="18"/>
         </w:rPr>
         <w:t>{</w:t>
       </w:r>
       <w:proofErr w:type="spellStart"/>
       <w:r>
         <w:rPr>
+          <w:rFonts w:ascii="Tahoma" w:hAnsi="Tahoma" w:cs="Tahoma"/>
           <w:color w:val="000000" w:themeColor="text1"/>
           <w:spacing w:val="-2"/>
+          <w:sz w:val="18"/>
+          <w:szCs w:val="18"/>
         </w:rPr>
         <w:t>saro</w:t>
       </w:r>
       <w:proofErr w:type="spellEnd"/>
       <w:r>
         <w:rPr>
+          <w:rFonts w:ascii="Tahoma" w:hAnsi="Tahoma" w:cs="Tahoma"/>
           <w:color w:val="000000" w:themeColor="text1"/>
           <w:spacing w:val="-2"/>
+          <w:sz w:val="18"/>
+          <w:szCs w:val="18"/>
         </w:rPr>
         <w:t>}</w:t>
       </w:r>
@@ -5715,13 +5870,19 @@
         <w:spacing w:before="30" w:line="276" w:lineRule="auto"/>
         <w:ind w:left="119" w:right="3764"/>
         <w:rPr>
-          <w:color w:val="000000" w:themeColor="text1"/>
+          <w:rFonts w:ascii="Tahoma" w:hAnsi="Tahoma" w:cs="Tahoma"/>
+          <w:color w:val="000000" w:themeColor="text1"/>
+          <w:sz w:val="18"/>
+          <w:szCs w:val="18"/>
         </w:rPr>
       </w:pPr>
       <w:r>
         <w:rPr>
+          <w:rFonts w:ascii="Tahoma" w:hAnsi="Tahoma" w:cs="Tahoma"/>
           <w:noProof/>
           <w:color w:val="000000" w:themeColor="text1"/>
+          <w:sz w:val="18"/>
+          <w:szCs w:val="18"/>
         </w:rPr>
         <mc:AlternateContent>
           <mc:Choice Requires="wps">
@@ -5807,50 +5968,69 @@
       </w:r>
       <w:r>
         <w:rPr>
-          <w:color w:val="000000" w:themeColor="text1"/>
+          <w:rFonts w:ascii="Tahoma" w:hAnsi="Tahoma" w:cs="Tahoma"/>
+          <w:color w:val="000000" w:themeColor="text1"/>
+          <w:sz w:val="18"/>
+          <w:szCs w:val="18"/>
         </w:rPr>
         <w:t>SOURCE OF FUND</w:t>
       </w:r>
       <w:r>
         <w:rPr>
-          <w:color w:val="000000" w:themeColor="text1"/>
+          <w:rFonts w:ascii="Tahoma" w:hAnsi="Tahoma" w:cs="Tahoma"/>
+          <w:color w:val="000000" w:themeColor="text1"/>
+          <w:sz w:val="18"/>
+          <w:szCs w:val="18"/>
         </w:rPr>
         <w:tab/>
       </w:r>
       <w:r>
         <w:rPr>
-          <w:rFonts w:ascii="Arial MT"/>
+          <w:rFonts w:ascii="Tahoma" w:hAnsi="Tahoma" w:cs="Tahoma"/>
           <w:b w:val="0"/>
           <w:color w:val="000000" w:themeColor="text1"/>
+          <w:sz w:val="18"/>
+          <w:szCs w:val="18"/>
         </w:rPr>
         <w:t>:</w:t>
       </w:r>
       <w:r>
         <w:rPr>
-          <w:rFonts w:ascii="Arial MT"/>
+          <w:rFonts w:ascii="Tahoma" w:hAnsi="Tahoma" w:cs="Tahoma"/>
           <w:b w:val="0"/>
           <w:color w:val="000000" w:themeColor="text1"/>
           <w:spacing w:val="22"/>
+          <w:sz w:val="18"/>
+          <w:szCs w:val="18"/>
         </w:rPr>
         <w:t xml:space="preserve"> </w:t>
       </w:r>
       <w:r>
         <w:rPr>
-          <w:color w:val="000000" w:themeColor="text1"/>
+          <w:rFonts w:ascii="Tahoma" w:hAnsi="Tahoma" w:cs="Tahoma"/>
+          <w:color w:val="000000" w:themeColor="text1"/>
+          <w:sz w:val="18"/>
+          <w:szCs w:val="18"/>
         </w:rPr>
         <w:t>{</w:t>
       </w:r>
       <w:proofErr w:type="spellStart"/>
       <w:r>
         <w:rPr>
-          <w:color w:val="000000" w:themeColor="text1"/>
+          <w:rFonts w:ascii="Tahoma" w:hAnsi="Tahoma" w:cs="Tahoma"/>
+          <w:color w:val="000000" w:themeColor="text1"/>
+          <w:sz w:val="18"/>
+          <w:szCs w:val="18"/>
         </w:rPr>
         <w:t>sourceOfFund</w:t>
       </w:r>
       <w:proofErr w:type="spellEnd"/>
       <w:r>
         <w:rPr>
-          <w:color w:val="000000" w:themeColor="text1"/>
+          <w:rFonts w:ascii="Tahoma" w:hAnsi="Tahoma" w:cs="Tahoma"/>
+          <w:color w:val="000000" w:themeColor="text1"/>
+          <w:sz w:val="18"/>
+          <w:szCs w:val="18"/>
         </w:rPr>
         <w:t>}</w:t>
       </w:r>
@@ -5865,48 +6045,69 @@
         <w:spacing w:before="30" w:line="276" w:lineRule="auto"/>
         <w:ind w:left="119" w:right="3764"/>
         <w:rPr>
+          <w:rFonts w:ascii="Tahoma" w:hAnsi="Tahoma" w:cs="Tahoma"/>
           <w:b w:val="0"/>
           <w:bCs w:val="0"/>
           <w:color w:val="000000" w:themeColor="text1"/>
+          <w:sz w:val="18"/>
+          <w:szCs w:val="18"/>
         </w:rPr>
       </w:pPr>
       <w:r>
         <w:rPr>
-          <w:color w:val="000000" w:themeColor="text1"/>
+          <w:rFonts w:ascii="Tahoma" w:hAnsi="Tahoma" w:cs="Tahoma"/>
+          <w:color w:val="000000" w:themeColor="text1"/>
+          <w:sz w:val="18"/>
+          <w:szCs w:val="18"/>
         </w:rPr>
         <w:t>UACS No.</w:t>
       </w:r>
       <w:r>
         <w:rPr>
-          <w:color w:val="000000" w:themeColor="text1"/>
+          <w:rFonts w:ascii="Tahoma" w:hAnsi="Tahoma" w:cs="Tahoma"/>
+          <w:color w:val="000000" w:themeColor="text1"/>
+          <w:sz w:val="18"/>
+          <w:szCs w:val="18"/>
         </w:rPr>
         <w:tab/>
       </w:r>
       <w:r>
         <w:rPr>
+          <w:rFonts w:ascii="Tahoma" w:hAnsi="Tahoma" w:cs="Tahoma"/>
           <w:b w:val="0"/>
           <w:bCs w:val="0"/>
           <w:color w:val="000000" w:themeColor="text1"/>
+          <w:sz w:val="18"/>
+          <w:szCs w:val="18"/>
         </w:rPr>
         <w:t xml:space="preserve">: </w:t>
       </w:r>
       <w:r>
         <w:rPr>
-          <w:color w:val="000000" w:themeColor="text1"/>
+          <w:rFonts w:ascii="Tahoma" w:hAnsi="Tahoma" w:cs="Tahoma"/>
+          <w:color w:val="000000" w:themeColor="text1"/>
+          <w:sz w:val="18"/>
+          <w:szCs w:val="18"/>
         </w:rPr>
         <w:t>{</w:t>
       </w:r>
       <w:proofErr w:type="spellStart"/>
       <w:r>
         <w:rPr>
-          <w:color w:val="000000" w:themeColor="text1"/>
+          <w:rFonts w:ascii="Tahoma" w:hAnsi="Tahoma" w:cs="Tahoma"/>
+          <w:color w:val="000000" w:themeColor="text1"/>
+          <w:sz w:val="18"/>
+          <w:szCs w:val="18"/>
         </w:rPr>
         <w:t>uacs</w:t>
       </w:r>
       <w:proofErr w:type="spellEnd"/>
       <w:r>
         <w:rPr>
-          <w:color w:val="000000" w:themeColor="text1"/>
+          <w:rFonts w:ascii="Tahoma" w:hAnsi="Tahoma" w:cs="Tahoma"/>
+          <w:color w:val="000000" w:themeColor="text1"/>
+          <w:sz w:val="18"/>
+          <w:szCs w:val="18"/>
         </w:rPr>
         <w:t>}</w:t>
       </w:r>
@@ -5917,17 +6118,21 @@
         <w:spacing w:line="20" w:lineRule="exact"/>
         <w:ind w:left="3088"/>
         <w:rPr>
+          <w:rFonts w:ascii="Tahoma" w:hAnsi="Tahoma" w:cs="Tahoma"/>
           <w:b w:val="0"/>
           <w:color w:val="000000" w:themeColor="text1"/>
-          <w:sz w:val="2"/>
+          <w:sz w:val="18"/>
+          <w:szCs w:val="18"/>
         </w:rPr>
       </w:pPr>
       <w:r>
         <w:rPr>
+          <w:rFonts w:ascii="Tahoma" w:hAnsi="Tahoma" w:cs="Tahoma"/>
           <w:b w:val="0"/>
           <w:noProof/>
           <w:color w:val="000000" w:themeColor="text1"/>
-          <w:sz w:val="2"/>
+          <w:sz w:val="18"/>
+          <w:szCs w:val="18"/>
         </w:rPr>
         <mc:AlternateContent>
           <mc:Choice Requires="wpg">
@@ -6026,95 +6231,135 @@
         </w:tabs>
         <w:ind w:left="119"/>
         <w:rPr>
-          <w:color w:val="000000" w:themeColor="text1"/>
+          <w:rFonts w:ascii="Tahoma" w:hAnsi="Tahoma" w:cs="Tahoma"/>
+          <w:color w:val="000000" w:themeColor="text1"/>
+          <w:sz w:val="18"/>
+          <w:szCs w:val="18"/>
         </w:rPr>
       </w:pPr>
       <w:r>
         <w:rPr>
-          <w:color w:val="000000" w:themeColor="text1"/>
+          <w:rFonts w:ascii="Tahoma" w:hAnsi="Tahoma" w:cs="Tahoma"/>
+          <w:color w:val="000000" w:themeColor="text1"/>
+          <w:sz w:val="18"/>
+          <w:szCs w:val="18"/>
         </w:rPr>
         <w:t>FISCAL</w:t>
       </w:r>
       <w:r>
         <w:rPr>
+          <w:rFonts w:ascii="Tahoma" w:hAnsi="Tahoma" w:cs="Tahoma"/>
           <w:color w:val="000000" w:themeColor="text1"/>
           <w:spacing w:val="-1"/>
+          <w:sz w:val="18"/>
+          <w:szCs w:val="18"/>
         </w:rPr>
         <w:t xml:space="preserve"> </w:t>
       </w:r>
       <w:r>
         <w:rPr>
-          <w:color w:val="000000" w:themeColor="text1"/>
+          <w:rFonts w:ascii="Tahoma" w:hAnsi="Tahoma" w:cs="Tahoma"/>
+          <w:color w:val="000000" w:themeColor="text1"/>
+          <w:sz w:val="18"/>
+          <w:szCs w:val="18"/>
         </w:rPr>
         <w:t>YEAR</w:t>
       </w:r>
       <w:r>
         <w:rPr>
+          <w:rFonts w:ascii="Tahoma" w:hAnsi="Tahoma" w:cs="Tahoma"/>
           <w:color w:val="000000" w:themeColor="text1"/>
           <w:spacing w:val="-1"/>
+          <w:sz w:val="18"/>
+          <w:szCs w:val="18"/>
         </w:rPr>
         <w:t xml:space="preserve"> </w:t>
       </w:r>
       <w:r>
         <w:rPr>
-          <w:color w:val="000000" w:themeColor="text1"/>
+          <w:rFonts w:ascii="Tahoma" w:hAnsi="Tahoma" w:cs="Tahoma"/>
+          <w:color w:val="000000" w:themeColor="text1"/>
+          <w:sz w:val="18"/>
+          <w:szCs w:val="18"/>
         </w:rPr>
         <w:t>OF</w:t>
       </w:r>
       <w:r>
         <w:rPr>
+          <w:rFonts w:ascii="Tahoma" w:hAnsi="Tahoma" w:cs="Tahoma"/>
           <w:color w:val="000000" w:themeColor="text1"/>
           <w:spacing w:val="-1"/>
+          <w:sz w:val="18"/>
+          <w:szCs w:val="18"/>
         </w:rPr>
         <w:t xml:space="preserve"> </w:t>
       </w:r>
       <w:r>
         <w:rPr>
+          <w:rFonts w:ascii="Tahoma" w:hAnsi="Tahoma" w:cs="Tahoma"/>
           <w:color w:val="000000" w:themeColor="text1"/>
           <w:spacing w:val="-2"/>
+          <w:sz w:val="18"/>
+          <w:szCs w:val="18"/>
         </w:rPr>
         <w:t>ALLOTMENT</w:t>
       </w:r>
       <w:r>
         <w:rPr>
-          <w:color w:val="000000" w:themeColor="text1"/>
+          <w:rFonts w:ascii="Tahoma" w:hAnsi="Tahoma" w:cs="Tahoma"/>
+          <w:color w:val="000000" w:themeColor="text1"/>
+          <w:sz w:val="18"/>
+          <w:szCs w:val="18"/>
         </w:rPr>
         <w:tab/>
       </w:r>
       <w:r>
         <w:rPr>
-          <w:rFonts w:ascii="Arial MT"/>
+          <w:rFonts w:ascii="Tahoma" w:hAnsi="Tahoma" w:cs="Tahoma"/>
           <w:b w:val="0"/>
           <w:color w:val="000000" w:themeColor="text1"/>
+          <w:sz w:val="18"/>
+          <w:szCs w:val="18"/>
         </w:rPr>
         <w:t>:</w:t>
       </w:r>
       <w:r>
         <w:rPr>
-          <w:rFonts w:ascii="Arial MT"/>
+          <w:rFonts w:ascii="Tahoma" w:hAnsi="Tahoma" w:cs="Tahoma"/>
           <w:b w:val="0"/>
           <w:color w:val="000000" w:themeColor="text1"/>
           <w:spacing w:val="20"/>
+          <w:sz w:val="18"/>
+          <w:szCs w:val="18"/>
         </w:rPr>
         <w:t xml:space="preserve"> </w:t>
       </w:r>
       <w:r>
         <w:rPr>
-          <w:color w:val="000000" w:themeColor="text1"/>
+          <w:rFonts w:ascii="Tahoma" w:hAnsi="Tahoma" w:cs="Tahoma"/>
+          <w:color w:val="000000" w:themeColor="text1"/>
+          <w:sz w:val="18"/>
+          <w:szCs w:val="18"/>
         </w:rPr>
         <w:t>FY</w:t>
       </w:r>
       <w:r>
         <w:rPr>
+          <w:rFonts w:ascii="Tahoma" w:hAnsi="Tahoma" w:cs="Tahoma"/>
           <w:color w:val="000000" w:themeColor="text1"/>
           <w:spacing w:val="1"/>
+          <w:sz w:val="18"/>
+          <w:szCs w:val="18"/>
         </w:rPr>
         <w:t xml:space="preserve"> </w:t>
       </w:r>
       <w:r>
         <w:rPr>
+          <w:rFonts w:ascii="Tahoma" w:hAnsi="Tahoma" w:cs="Tahoma"/>
           <w:color w:val="000000" w:themeColor="text1"/>
           <w:spacing w:val="-4"/>
+          <w:sz w:val="18"/>
+          <w:szCs w:val="18"/>
         </w:rPr>
         <w:t>{year}</w:t>
       </w:r>
@@ -6125,17 +6370,21 @@
         <w:spacing w:line="20" w:lineRule="exact"/>
         <w:ind w:left="3088"/>
         <w:rPr>
+          <w:rFonts w:ascii="Tahoma" w:hAnsi="Tahoma" w:cs="Tahoma"/>
           <w:b w:val="0"/>
           <w:color w:val="000000" w:themeColor="text1"/>
-          <w:sz w:val="2"/>
+          <w:sz w:val="18"/>
+          <w:szCs w:val="18"/>
         </w:rPr>
       </w:pPr>
       <w:r>
         <w:rPr>
+          <w:rFonts w:ascii="Tahoma" w:hAnsi="Tahoma" w:cs="Tahoma"/>
           <w:b w:val="0"/>
           <w:noProof/>
           <w:color w:val="000000" w:themeColor="text1"/>
-          <w:sz w:val="2"/>
+          <w:sz w:val="18"/>
+          <w:szCs w:val="18"/>
         </w:rPr>
         <mc:AlternateContent>
           <mc:Choice Requires="wpg">
@@ -6162,7 +6411,7 @@
                         </a:xfrm>
                       </wpg:grpSpPr>
                       <wps:wsp>
-                        <wps:cNvPr id="20" name="Graphic 20"/>
+                        <wps:cNvPr id="24" name="Graphic 20"/>
                         <wps:cNvSpPr/>
                         <wps:spPr>
                           <a:xfrm>
@@ -6231,8 +6480,10 @@
         <w:pStyle w:val="BodyText"/>
         <w:spacing w:before="6"/>
         <w:rPr>
-          <w:color w:val="000000" w:themeColor="text1"/>
-          <w:sz w:val="10"/>
+          <w:rFonts w:ascii="Tahoma" w:hAnsi="Tahoma" w:cs="Tahoma"/>
+          <w:color w:val="000000" w:themeColor="text1"/>
+          <w:sz w:val="18"/>
+          <w:szCs w:val="18"/>
         </w:rPr>
       </w:pPr>
     </w:p>
@@ -6241,29 +6492,37 @@
         <w:spacing w:before="97" w:line="261" w:lineRule="auto"/>
         <w:ind w:left="119" w:right="2901"/>
         <w:rPr>
-          <w:color w:val="000000" w:themeColor="text1"/>
-          <w:sz w:val="17"/>
+          <w:rFonts w:ascii="Tahoma" w:hAnsi="Tahoma" w:cs="Tahoma"/>
+          <w:color w:val="000000" w:themeColor="text1"/>
+          <w:sz w:val="18"/>
+          <w:szCs w:val="18"/>
         </w:rPr>
       </w:pPr>
       <w:r>
         <w:rPr>
-          <w:color w:val="000000" w:themeColor="text1"/>
-          <w:sz w:val="17"/>
+          <w:rFonts w:ascii="Tahoma" w:hAnsi="Tahoma" w:cs="Tahoma"/>
+          <w:color w:val="000000" w:themeColor="text1"/>
+          <w:sz w:val="18"/>
+          <w:szCs w:val="18"/>
         </w:rPr>
         <w:t>I certify that charges to appropriate/allotment are necessary, lawful and under my direct supervision.</w:t>
       </w:r>
       <w:r>
         <w:rPr>
+          <w:rFonts w:ascii="Tahoma" w:hAnsi="Tahoma" w:cs="Tahoma"/>
           <w:color w:val="000000" w:themeColor="text1"/>
           <w:spacing w:val="80"/>
-          <w:sz w:val="17"/>
+          <w:sz w:val="18"/>
+          <w:szCs w:val="18"/>
         </w:rPr>
         <w:t xml:space="preserve"> </w:t>
       </w:r>
       <w:r>
         <w:rPr>
-          <w:color w:val="000000" w:themeColor="text1"/>
-          <w:sz w:val="17"/>
+          <w:rFonts w:ascii="Tahoma" w:hAnsi="Tahoma" w:cs="Tahoma"/>
+          <w:color w:val="000000" w:themeColor="text1"/>
+          <w:sz w:val="18"/>
+          <w:szCs w:val="18"/>
         </w:rPr>
         <w:t>I also certify that the supporting documents are valid, proper and legal.</w:t>
       </w:r>
@@ -6273,60 +6532,76 @@
         <w:spacing w:before="1"/>
         <w:ind w:left="119"/>
         <w:rPr>
-          <w:color w:val="000000" w:themeColor="text1"/>
-          <w:sz w:val="17"/>
+          <w:rFonts w:ascii="Tahoma" w:hAnsi="Tahoma" w:cs="Tahoma"/>
+          <w:color w:val="000000" w:themeColor="text1"/>
+          <w:sz w:val="18"/>
+          <w:szCs w:val="18"/>
         </w:rPr>
       </w:pPr>
       <w:r>
         <w:rPr>
-          <w:color w:val="000000" w:themeColor="text1"/>
-          <w:sz w:val="17"/>
+          <w:rFonts w:ascii="Tahoma" w:hAnsi="Tahoma" w:cs="Tahoma"/>
+          <w:color w:val="000000" w:themeColor="text1"/>
+          <w:sz w:val="18"/>
+          <w:szCs w:val="18"/>
         </w:rPr>
         <w:t>Your attention to</w:t>
       </w:r>
       <w:r>
         <w:rPr>
+          <w:rFonts w:ascii="Tahoma" w:hAnsi="Tahoma" w:cs="Tahoma"/>
           <w:color w:val="000000" w:themeColor="text1"/>
           <w:spacing w:val="1"/>
-          <w:sz w:val="17"/>
+          <w:sz w:val="18"/>
+          <w:szCs w:val="18"/>
         </w:rPr>
         <w:t xml:space="preserve"> </w:t>
       </w:r>
       <w:r>
         <w:rPr>
-          <w:color w:val="000000" w:themeColor="text1"/>
-          <w:sz w:val="17"/>
+          <w:rFonts w:ascii="Tahoma" w:hAnsi="Tahoma" w:cs="Tahoma"/>
+          <w:color w:val="000000" w:themeColor="text1"/>
+          <w:sz w:val="18"/>
+          <w:szCs w:val="18"/>
         </w:rPr>
         <w:t>this matter</w:t>
       </w:r>
       <w:r>
         <w:rPr>
+          <w:rFonts w:ascii="Tahoma" w:hAnsi="Tahoma" w:cs="Tahoma"/>
           <w:color w:val="000000" w:themeColor="text1"/>
           <w:spacing w:val="1"/>
-          <w:sz w:val="17"/>
+          <w:sz w:val="18"/>
+          <w:szCs w:val="18"/>
         </w:rPr>
         <w:t xml:space="preserve"> </w:t>
       </w:r>
       <w:r>
         <w:rPr>
-          <w:color w:val="000000" w:themeColor="text1"/>
-          <w:sz w:val="17"/>
+          <w:rFonts w:ascii="Tahoma" w:hAnsi="Tahoma" w:cs="Tahoma"/>
+          <w:color w:val="000000" w:themeColor="text1"/>
+          <w:sz w:val="18"/>
+          <w:szCs w:val="18"/>
         </w:rPr>
         <w:t>would be</w:t>
       </w:r>
       <w:r>
         <w:rPr>
+          <w:rFonts w:ascii="Tahoma" w:hAnsi="Tahoma" w:cs="Tahoma"/>
           <w:color w:val="000000" w:themeColor="text1"/>
           <w:spacing w:val="1"/>
-          <w:sz w:val="17"/>
+          <w:sz w:val="18"/>
+          <w:szCs w:val="18"/>
         </w:rPr>
         <w:t xml:space="preserve"> </w:t>
       </w:r>
       <w:r>
         <w:rPr>
+          <w:rFonts w:ascii="Tahoma" w:hAnsi="Tahoma" w:cs="Tahoma"/>
           <w:color w:val="000000" w:themeColor="text1"/>
           <w:spacing w:val="-2"/>
-          <w:sz w:val="17"/>
+          <w:sz w:val="18"/>
+          <w:szCs w:val="18"/>
         </w:rPr>
         <w:t>appreciated</w:t>
       </w:r>
@@ -6334,32 +6609,27 @@
     <w:p>
       <w:pPr>
         <w:rPr>
-          <w:color w:val="000000" w:themeColor="text1"/>
-          <w:sz w:val="20"/>
+          <w:rFonts w:ascii="Tahoma" w:hAnsi="Tahoma" w:cs="Tahoma"/>
+          <w:color w:val="000000" w:themeColor="text1"/>
+          <w:sz w:val="18"/>
+          <w:szCs w:val="18"/>
         </w:rPr>
       </w:pPr>
     </w:p>
     <w:p>
       <w:pPr>
         <w:rPr>
-          <w:color w:val="000000" w:themeColor="text1"/>
-          <w:sz w:val="20"/>
-        </w:rPr>
-      </w:pPr>
-    </w:p>
-    <w:p>
-      <w:pPr>
-        <w:spacing w:before="8" w:after="1"/>
-        <w:rPr>
-          <w:color w:val="000000" w:themeColor="text1"/>
-          <w:sz w:val="20"/>
+          <w:rFonts w:ascii="Tahoma" w:hAnsi="Tahoma" w:cs="Tahoma"/>
+          <w:color w:val="000000" w:themeColor="text1"/>
+          <w:sz w:val="18"/>
+          <w:szCs w:val="18"/>
         </w:rPr>
       </w:pPr>
     </w:p>
     <w:tbl>
       <w:tblPr>
-        <w:tblW w:w="0" w:type="auto"/>
-        <w:tblInd w:w="6377" w:type="dxa"/>
+        <w:tblW w:w="4590" w:type="dxa"/>
+        <w:tblInd w:w="6030" w:type="dxa"/>
         <w:tblLayout w:type="fixed"/>
         <w:tblCellMar>
           <w:left w:w="0" w:type="dxa"/>
@@ -6368,7 +6638,7 @@
         <w:tblLook w:val="01E0" w:firstRow="1" w:lastRow="1" w:firstColumn="1" w:lastColumn="1" w:noHBand="0" w:noVBand="0"/>
       </w:tblPr>
       <w:tblGrid>
-        <w:gridCol w:w="4088"/>
+        <w:gridCol w:w="4590"/>
       </w:tblGrid>
       <w:tr>
         <w:trPr>
@@ -6376,7 +6646,7 @@
         </w:trPr>
         <w:tc>
           <w:tcPr>
-            <w:tcW w:w="4088" w:type="dxa"/>
+            <w:tcW w:w="4590" w:type="dxa"/>
             <w:tcBorders>
               <w:bottom w:val="single" w:sz="6" w:space="0" w:color="000000"/>
             </w:tcBorders>
@@ -6385,61 +6655,45 @@
             <w:pPr>
               <w:pStyle w:val="TableParagraph"/>
               <w:spacing w:line="184" w:lineRule="exact"/>
-              <w:ind w:left="1305"/>
               <w:rPr>
-                <w:rFonts w:ascii="Arial"/>
+                <w:rFonts w:ascii="Tahoma" w:hAnsi="Tahoma" w:cs="Tahoma"/>
                 <w:b/>
                 <w:color w:val="000000" w:themeColor="text1"/>
-                <w:sz w:val="17"/>
+                <w:sz w:val="18"/>
+                <w:szCs w:val="18"/>
               </w:rPr>
             </w:pPr>
             <w:r>
               <w:rPr>
-                <w:rFonts w:ascii="Arial"/>
+                <w:rFonts w:ascii="Tahoma" w:hAnsi="Tahoma" w:cs="Tahoma"/>
                 <w:b/>
                 <w:color w:val="000000" w:themeColor="text1"/>
-                <w:sz w:val="17"/>
+                <w:sz w:val="18"/>
+                <w:szCs w:val="18"/>
               </w:rPr>
-              <w:t>GEORGE</w:t>
+              <w:t xml:space="preserve">                       {</w:t>
             </w:r>
+            <w:proofErr w:type="spellStart"/>
             <w:r>
               <w:rPr>
-                <w:rFonts w:ascii="Arial"/>
+                <w:rFonts w:ascii="Tahoma" w:hAnsi="Tahoma" w:cs="Tahoma"/>
                 <w:b/>
                 <w:color w:val="000000" w:themeColor="text1"/>
-                <w:spacing w:val="1"/>
-                <w:sz w:val="17"/>
+                <w:sz w:val="18"/>
+                <w:szCs w:val="18"/>
               </w:rPr>
-              <w:t xml:space="preserve"> </w:t>
+              <w:t>endUser</w:t>
             </w:r>
+            <w:proofErr w:type="spellEnd"/>
             <w:r>
               <w:rPr>
-                <w:rFonts w:ascii="Arial"/>
+                <w:rFonts w:ascii="Tahoma" w:hAnsi="Tahoma" w:cs="Tahoma"/>
                 <w:b/>
                 <w:color w:val="000000" w:themeColor="text1"/>
-                <w:sz w:val="17"/>
+                <w:sz w:val="18"/>
+                <w:szCs w:val="18"/>
               </w:rPr>
-              <w:t>D.</w:t>
-            </w:r>
-            <w:r>
-              <w:rPr>
-                <w:rFonts w:ascii="Arial"/>
-                <w:b/>
-                <w:color w:val="000000" w:themeColor="text1"/>
-                <w:spacing w:val="2"/>
-                <w:sz w:val="17"/>
-              </w:rPr>
-              <w:t xml:space="preserve"> </w:t>
-            </w:r>
-            <w:r>
-              <w:rPr>
-                <w:rFonts w:ascii="Arial"/>
-                <w:b/>
-                <w:color w:val="000000" w:themeColor="text1"/>
-                <w:spacing w:val="-4"/>
-                <w:sz w:val="17"/>
-              </w:rPr>
-              <w:t>JUAN</w:t>
+              <w:t>}</w:t>
             </w:r>
           </w:p>
         </w:tc>
@@ -6450,7 +6704,7 @@
         </w:trPr>
         <w:tc>
           <w:tcPr>
-            <w:tcW w:w="4088" w:type="dxa"/>
+            <w:tcW w:w="4590" w:type="dxa"/>
             <w:tcBorders>
               <w:top w:val="single" w:sz="6" w:space="0" w:color="000000"/>
             </w:tcBorders>
@@ -6461,47 +6715,38 @@
               <w:spacing w:before="3" w:line="194" w:lineRule="exact"/>
               <w:ind w:left="996"/>
               <w:rPr>
+                <w:rFonts w:ascii="Tahoma" w:hAnsi="Tahoma" w:cs="Tahoma"/>
                 <w:color w:val="000000" w:themeColor="text1"/>
-                <w:sz w:val="17"/>
+                <w:sz w:val="18"/>
+                <w:szCs w:val="18"/>
               </w:rPr>
             </w:pPr>
             <w:r>
               <w:rPr>
+                <w:rFonts w:ascii="Tahoma" w:hAnsi="Tahoma" w:cs="Tahoma"/>
                 <w:color w:val="000000" w:themeColor="text1"/>
-                <w:sz w:val="17"/>
+                <w:sz w:val="18"/>
+                <w:szCs w:val="18"/>
               </w:rPr>
-              <w:t>Chief,</w:t>
+              <w:t>{</w:t>
             </w:r>
             <w:r>
               <w:rPr>
+                <w:rFonts w:ascii="Tahoma" w:hAnsi="Tahoma" w:cs="Tahoma"/>
                 <w:color w:val="000000" w:themeColor="text1"/>
-                <w:spacing w:val="2"/>
-                <w:sz w:val="17"/>
+                <w:sz w:val="18"/>
+                <w:szCs w:val="18"/>
               </w:rPr>
-              <w:t xml:space="preserve"> </w:t>
+              <w:t>designation</w:t>
             </w:r>
             <w:r>
               <w:rPr>
+                <w:rFonts w:ascii="Tahoma" w:hAnsi="Tahoma" w:cs="Tahoma"/>
                 <w:color w:val="000000" w:themeColor="text1"/>
-                <w:sz w:val="17"/>
+                <w:sz w:val="18"/>
+                <w:szCs w:val="18"/>
               </w:rPr>
-              <w:t>Maintenance</w:t>
-            </w:r>
-            <w:r>
-              <w:rPr>
-                <w:color w:val="000000" w:themeColor="text1"/>
-                <w:spacing w:val="2"/>
-                <w:sz w:val="17"/>
-              </w:rPr>
-              <w:t xml:space="preserve"> </w:t>
-            </w:r>
-            <w:r>
-              <w:rPr>
-                <w:color w:val="000000" w:themeColor="text1"/>
-                <w:spacing w:val="-2"/>
-                <w:sz w:val="17"/>
-              </w:rPr>
-              <w:t>Section</w:t>
+              <w:t>}</w:t>
             </w:r>
           </w:p>
         </w:tc>
@@ -6512,41 +6757,48 @@
         </w:trPr>
         <w:tc>
           <w:tcPr>
-            <w:tcW w:w="4088" w:type="dxa"/>
+            <w:tcW w:w="4590" w:type="dxa"/>
           </w:tcPr>
           <w:p>
             <w:pPr>
               <w:pStyle w:val="TableParagraph"/>
               <w:spacing w:before="14" w:line="176" w:lineRule="exact"/>
-              <w:ind w:left="1436" w:right="1757"/>
-              <w:jc w:val="center"/>
+              <w:ind w:right="1757"/>
               <w:rPr>
+                <w:rFonts w:ascii="Tahoma" w:hAnsi="Tahoma" w:cs="Tahoma"/>
                 <w:color w:val="000000" w:themeColor="text1"/>
-                <w:sz w:val="17"/>
+                <w:sz w:val="18"/>
+                <w:szCs w:val="18"/>
               </w:rPr>
             </w:pPr>
             <w:r>
               <w:rPr>
+                <w:rFonts w:ascii="Tahoma" w:hAnsi="Tahoma" w:cs="Tahoma"/>
                 <w:color w:val="000000" w:themeColor="text1"/>
-                <w:sz w:val="17"/>
+                <w:sz w:val="18"/>
+                <w:szCs w:val="18"/>
               </w:rPr>
-              <w:t>Engineer</w:t>
+              <w:t xml:space="preserve">                      {</w:t>
             </w:r>
+            <w:proofErr w:type="spellStart"/>
             <w:r>
               <w:rPr>
+                <w:rFonts w:ascii="Tahoma" w:hAnsi="Tahoma" w:cs="Tahoma"/>
                 <w:color w:val="000000" w:themeColor="text1"/>
-                <w:spacing w:val="-1"/>
-                <w:sz w:val="17"/>
+                <w:sz w:val="18"/>
+                <w:szCs w:val="18"/>
               </w:rPr>
-              <w:t xml:space="preserve"> </w:t>
+              <w:t>endUserTitle</w:t>
             </w:r>
+            <w:proofErr w:type="spellEnd"/>
             <w:r>
               <w:rPr>
+                <w:rFonts w:ascii="Tahoma" w:hAnsi="Tahoma" w:cs="Tahoma"/>
                 <w:color w:val="000000" w:themeColor="text1"/>
-                <w:spacing w:val="-5"/>
-                <w:sz w:val="17"/>
+                <w:sz w:val="18"/>
+                <w:szCs w:val="18"/>
               </w:rPr>
-              <w:t>III</w:t>
+              <w:t>}</w:t>
             </w:r>
           </w:p>
         </w:tc>

</xml_diff>